<commit_message>
Update proposal and meeting minutes
</commit_message>
<xml_diff>
--- a/meeting-minutes/client/20210505_UDL.docx
+++ b/meeting-minutes/client/20210505_UDL.docx
@@ -134,29 +134,31 @@
           <w:numId w:val="2"/>
         </w:numPr>
         <w:rPr>
-          <w:b/>
-          <w:bCs/>
-        </w:rPr>
-      </w:pPr>
-      <w:r>
-        <w:rPr>
-          <w:b/>
-          <w:bCs/>
+          <w:b w:val="1"/>
+          <w:bCs w:val="1"/>
+        </w:rPr>
+      </w:pPr>
+      <w:r>
+        <w:rPr>
+          <w:b w:val="1"/>
+          <w:bCs w:val="1"/>
         </w:rPr>
         <w:t>UDL Team:</w:t>
       </w:r>
       <w:r>
         <w:rPr>
-          <w:b/>
-          <w:bCs/>
+          <w:b w:val="1"/>
+          <w:bCs w:val="1"/>
         </w:rPr>
         <w:t xml:space="preserve"> </w:t>
       </w:r>
       <w:r>
+        <w:rPr/>
         <w:t>Jiachen Wei,</w:t>
       </w:r>
       <w:r>
-        <w:t xml:space="preserve"> …</w:t>
+        <w:rPr/>
+        <w:t xml:space="preserve"> Ibraham El-chami, Mike Kennedy</w:t>
       </w:r>
     </w:p>
     <w:p>
@@ -206,21 +208,145 @@
       </w:r>
     </w:p>
     <w:p>
-      <w:r>
+      <w:pPr>
+        <w:rPr>
+          <w:color w:val="4472C4" w:themeColor="accent1" w:themeTint="FF" w:themeShade="FF"/>
+        </w:rPr>
+      </w:pPr>
+      <w:r>
+        <w:rPr>
+          <w:color w:val="4472C4" w:themeColor="accent1" w:themeTint="FF" w:themeShade="FF"/>
+        </w:rPr>
         <w:t xml:space="preserve">Understand details of the specific project – the previous meeting was high-level and targeted at selecting </w:t>
       </w:r>
       <w:r>
+        <w:rPr>
+          <w:color w:val="4472C4" w:themeColor="accent1" w:themeTint="FF" w:themeShade="FF"/>
+        </w:rPr>
         <w:t>the</w:t>
       </w:r>
       <w:r>
+        <w:rPr>
+          <w:color w:val="4472C4" w:themeColor="accent1" w:themeTint="FF" w:themeShade="FF"/>
+        </w:rPr>
         <w:t xml:space="preserve"> topic (buildings/traffic/natural assets to select)</w:t>
       </w:r>
       <w:r>
+        <w:rPr>
+          <w:color w:val="4472C4" w:themeColor="accent1" w:themeTint="FF" w:themeShade="FF"/>
+        </w:rPr>
         <w:t>.</w:t>
       </w:r>
     </w:p>
     <w:p>
       <w:pPr>
+        <w:pStyle w:val="Normal"/>
+        <w:rPr>
+          <w:color w:val="auto"/>
+        </w:rPr>
+      </w:pPr>
+      <w:r>
+        <w:rPr>
+          <w:color w:val="auto"/>
+        </w:rPr>
+        <w:t>Discussed in more detail the general issues around anomalous data associated with SkySpark:</w:t>
+      </w:r>
+    </w:p>
+    <w:p>
+      <w:pPr>
+        <w:pStyle w:val="ListParagraph"/>
+        <w:numPr>
+          <w:ilvl w:val="0"/>
+          <w:numId w:val="7"/>
+        </w:numPr>
+        <w:rPr>
+          <w:rFonts w:ascii="Calibri" w:hAnsi="Calibri" w:eastAsia="Calibri" w:cs="Calibri" w:asciiTheme="minorAscii" w:hAnsiTheme="minorAscii" w:eastAsiaTheme="minorAscii" w:cstheme="minorAscii"/>
+          <w:color w:val="auto"/>
+          <w:sz w:val="22"/>
+          <w:szCs w:val="22"/>
+        </w:rPr>
+      </w:pPr>
+      <w:r>
+        <w:rPr>
+          <w:color w:val="auto"/>
+        </w:rPr>
+        <w:t>When server doesn’t communicate for a period, future data when sent may not be correct due to intermediate calculations.</w:t>
+      </w:r>
+    </w:p>
+    <w:p>
+      <w:pPr>
+        <w:pStyle w:val="ListParagraph"/>
+        <w:numPr>
+          <w:ilvl w:val="0"/>
+          <w:numId w:val="7"/>
+        </w:numPr>
+        <w:rPr>
+          <w:color w:val="auto"/>
+          <w:sz w:val="22"/>
+          <w:szCs w:val="22"/>
+        </w:rPr>
+      </w:pPr>
+      <w:r>
+        <w:rPr>
+          <w:color w:val="auto"/>
+        </w:rPr>
+        <w:t>Data that falls outside of normal sensor ranges.</w:t>
+      </w:r>
+    </w:p>
+    <w:p>
+      <w:pPr>
+        <w:pStyle w:val="Normal"/>
+        <w:rPr>
+          <w:color w:val="auto"/>
+        </w:rPr>
+      </w:pPr>
+      <w:r>
+        <w:rPr>
+          <w:color w:val="auto"/>
+        </w:rPr>
+        <w:t xml:space="preserve">Interest in digital twinning of a system that is implemented in </w:t>
+      </w:r>
+      <w:proofErr w:type="spellStart"/>
+      <w:r>
+        <w:rPr>
+          <w:color w:val="auto"/>
+        </w:rPr>
+        <w:t>Influx</w:t>
+      </w:r>
+      <w:r>
+        <w:rPr>
+          <w:color w:val="auto"/>
+        </w:rPr>
+        <w:t>DB</w:t>
+      </w:r>
+      <w:proofErr w:type="spellEnd"/>
+      <w:r>
+        <w:rPr>
+          <w:color w:val="auto"/>
+        </w:rPr>
+        <w:t xml:space="preserve"> as well as Azure. The initial focus will be a system in </w:t>
+      </w:r>
+      <w:r>
+        <w:rPr>
+          <w:color w:val="auto"/>
+        </w:rPr>
+        <w:t>InfluxD</w:t>
+      </w:r>
+      <w:r>
+        <w:rPr>
+          <w:color w:val="auto"/>
+        </w:rPr>
+        <w:t>B</w:t>
+      </w:r>
+      <w:r>
+        <w:rPr>
+          <w:color w:val="auto"/>
+        </w:rPr>
+        <w:t xml:space="preserve"> (don’t want the system reliant on Azure).</w:t>
+      </w:r>
+    </w:p>
+    <w:p>
+      <w:pPr>
         <w:rPr>
           <w:b/>
           <w:bCs/>
@@ -253,15 +379,66 @@
       </w:r>
     </w:p>
     <w:p>
-      <w:r>
+      <w:pPr>
+        <w:rPr>
+          <w:color w:val="4472C4" w:themeColor="accent1" w:themeTint="FF" w:themeShade="FF"/>
+        </w:rPr>
+      </w:pPr>
+      <w:r>
+        <w:rPr>
+          <w:color w:val="4472C4" w:themeColor="accent1" w:themeTint="FF" w:themeShade="FF"/>
+        </w:rPr>
         <w:t>MDS Team to provide initial very rough schedule (Gantt chart format) which can be used to discuss the project scope and timeline</w:t>
       </w:r>
       <w:r>
+        <w:rPr>
+          <w:color w:val="4472C4" w:themeColor="accent1" w:themeTint="FF" w:themeShade="FF"/>
+        </w:rPr>
         <w:t>.</w:t>
       </w:r>
     </w:p>
     <w:p>
       <w:pPr>
+        <w:pStyle w:val="Normal"/>
+        <w:rPr>
+          <w:color w:val="auto"/>
+        </w:rPr>
+      </w:pPr>
+      <w:r>
+        <w:rPr>
+          <w:color w:val="auto"/>
+        </w:rPr>
+        <w:t xml:space="preserve">Discussion of Gantt chart. The draft schedule will be revised based on the project discussed. Specifically, the plan will be to implement the anomaly detection system in </w:t>
+      </w:r>
+      <w:proofErr w:type="spellStart"/>
+      <w:r>
+        <w:rPr>
+          <w:color w:val="auto"/>
+        </w:rPr>
+        <w:t>Influx</w:t>
+      </w:r>
+      <w:r>
+        <w:rPr>
+          <w:color w:val="auto"/>
+        </w:rPr>
+        <w:t>DB</w:t>
+      </w:r>
+      <w:proofErr w:type="spellEnd"/>
+      <w:r>
+        <w:rPr>
+          <w:color w:val="auto"/>
+        </w:rPr>
+        <w:t xml:space="preserve"> upfront.</w:t>
+      </w:r>
+      <w:r>
+        <w:rPr>
+          <w:color w:val="auto"/>
+        </w:rPr>
+        <w:t xml:space="preserve"> There will be an opportunity mid-project to discuss priorities (twinning system, additional work on anomaly detection, scaling, etc).</w:t>
+      </w:r>
+    </w:p>
+    <w:p>
+      <w:pPr>
         <w:rPr>
           <w:b/>
           <w:bCs/>
@@ -294,50 +471,165 @@
       </w:r>
     </w:p>
     <w:p>
-      <w:r>
+      <w:pPr>
+        <w:rPr>
+          <w:color w:val="4472C4" w:themeColor="accent1" w:themeTint="FF" w:themeShade="FF"/>
+        </w:rPr>
+      </w:pPr>
+      <w:r>
+        <w:rPr>
+          <w:color w:val="4472C4" w:themeColor="accent1" w:themeTint="FF" w:themeShade="FF"/>
+        </w:rPr>
         <w:t>Will be part of the</w:t>
       </w:r>
       <w:r>
+        <w:rPr>
+          <w:color w:val="4472C4" w:themeColor="accent1" w:themeTint="FF" w:themeShade="FF"/>
+        </w:rPr>
         <w:t xml:space="preserve"> first s</w:t>
       </w:r>
       <w:r>
+        <w:rPr>
+          <w:color w:val="4472C4" w:themeColor="accent1" w:themeTint="FF" w:themeShade="FF"/>
+        </w:rPr>
         <w:t>prin</w:t>
       </w:r>
       <w:r>
+        <w:rPr>
+          <w:color w:val="4472C4" w:themeColor="accent1" w:themeTint="FF" w:themeShade="FF"/>
+        </w:rPr>
         <w:t>t</w:t>
       </w:r>
       <w:r>
+        <w:rPr>
+          <w:color w:val="4472C4" w:themeColor="accent1" w:themeTint="FF" w:themeShade="FF"/>
+        </w:rPr>
         <w:t xml:space="preserve"> plan but should discuss in a bit more detail what the next </w:t>
       </w:r>
       <w:r>
+        <w:rPr>
+          <w:color w:val="4472C4" w:themeColor="accent1" w:themeTint="FF" w:themeShade="FF"/>
+        </w:rPr>
         <w:t xml:space="preserve">short-term </w:t>
       </w:r>
       <w:r>
-        <w:t xml:space="preserve">steps are such as: Getting up to speed on various UDL tools (InfluxDB, Azure), understanding the </w:t>
-      </w:r>
-      <w:r>
+        <w:rPr>
+          <w:color w:val="4472C4" w:themeColor="accent1" w:themeTint="FF" w:themeShade="FF"/>
+        </w:rPr>
+        <w:t>steps are such as: Getting up to speed on various UDL tools (</w:t>
+      </w:r>
+      <w:proofErr w:type="spellStart"/>
+      <w:r>
+        <w:rPr>
+          <w:color w:val="4472C4" w:themeColor="accent1" w:themeTint="FF" w:themeShade="FF"/>
+        </w:rPr>
+        <w:t>InfluxDB</w:t>
+      </w:r>
+      <w:proofErr w:type="spellEnd"/>
+      <w:r>
+        <w:rPr>
+          <w:color w:val="4472C4" w:themeColor="accent1" w:themeTint="FF" w:themeShade="FF"/>
+        </w:rPr>
+        <w:t xml:space="preserve">, Azure), understanding the </w:t>
+      </w:r>
+      <w:r>
+        <w:rPr>
+          <w:color w:val="4472C4" w:themeColor="accent1" w:themeTint="FF" w:themeShade="FF"/>
+        </w:rPr>
         <w:t xml:space="preserve">current </w:t>
       </w:r>
       <w:r>
+        <w:rPr>
+          <w:color w:val="4472C4" w:themeColor="accent1" w:themeTint="FF" w:themeShade="FF"/>
+        </w:rPr>
         <w:t>data systems architecture, and selecting/understanding the data that will be used for the project.</w:t>
       </w:r>
     </w:p>
     <w:p>
-      <w:r>
+      <w:pPr>
+        <w:rPr>
+          <w:color w:val="4472C4" w:themeColor="accent1" w:themeTint="FF" w:themeShade="FF"/>
+        </w:rPr>
+      </w:pPr>
+      <w:r>
+        <w:rPr>
+          <w:color w:val="4472C4" w:themeColor="accent1" w:themeTint="FF" w:themeShade="FF"/>
+        </w:rPr>
         <w:t>Discuss meetings</w:t>
       </w:r>
       <w:r>
+        <w:rPr>
+          <w:color w:val="4472C4" w:themeColor="accent1" w:themeTint="FF" w:themeShade="FF"/>
+        </w:rPr>
         <w:t>/tools</w:t>
       </w:r>
       <w:r>
+        <w:rPr>
+          <w:color w:val="4472C4" w:themeColor="accent1" w:themeTint="FF" w:themeShade="FF"/>
+        </w:rPr>
         <w:t xml:space="preserve"> that should be lined up next week </w:t>
       </w:r>
       <w:r>
+        <w:rPr>
+          <w:color w:val="4472C4" w:themeColor="accent1" w:themeTint="FF" w:themeShade="FF"/>
+        </w:rPr>
         <w:t>to support the above.</w:t>
       </w:r>
     </w:p>
     <w:p>
       <w:pPr>
+        <w:pStyle w:val="Normal"/>
+        <w:bidi w:val="0"/>
+        <w:spacing w:before="0" w:beforeAutospacing="off" w:after="160" w:afterAutospacing="off" w:line="259" w:lineRule="auto"/>
+        <w:ind w:left="0" w:right="0"/>
+        <w:jc w:val="left"/>
+        <w:rPr>
+          <w:color w:val="auto"/>
+        </w:rPr>
+      </w:pPr>
+      <w:r>
+        <w:rPr>
+          <w:color w:val="auto"/>
+        </w:rPr>
+        <w:t xml:space="preserve">Will focus on learning </w:t>
+      </w:r>
+      <w:proofErr w:type="spellStart"/>
+      <w:r>
+        <w:rPr>
+          <w:color w:val="auto"/>
+        </w:rPr>
+        <w:t>InfluxDB</w:t>
+      </w:r>
+      <w:proofErr w:type="spellEnd"/>
+      <w:r>
+        <w:rPr>
+          <w:color w:val="auto"/>
+        </w:rPr>
+        <w:t xml:space="preserve"> upfront, understanding the data, and selecting data to use for the anomaly detection modelling study. Also work on simulating streaming in </w:t>
+      </w:r>
+      <w:proofErr w:type="spellStart"/>
+      <w:r>
+        <w:rPr>
+          <w:color w:val="auto"/>
+        </w:rPr>
+        <w:t>InfluxDB</w:t>
+      </w:r>
+      <w:proofErr w:type="spellEnd"/>
+      <w:r>
+        <w:rPr>
+          <w:color w:val="auto"/>
+        </w:rPr>
+        <w:t xml:space="preserve"> and determining how a streaming anomaly detecti</w:t>
+      </w:r>
+      <w:r>
+        <w:rPr>
+          <w:color w:val="auto"/>
+        </w:rPr>
+        <w:t>on process could be implemented in InfluxDB.</w:t>
+      </w:r>
+    </w:p>
+    <w:p>
+      <w:pPr>
         <w:rPr>
           <w:b/>
           <w:bCs/>
@@ -370,35 +662,93 @@
       </w:r>
     </w:p>
     <w:p>
-      <w:r>
+      <w:pPr>
+        <w:rPr>
+          <w:color w:val="4472C4" w:themeColor="accent1" w:themeTint="FF" w:themeShade="FF"/>
+        </w:rPr>
+      </w:pPr>
+      <w:r>
+        <w:rPr>
+          <w:color w:val="4472C4" w:themeColor="accent1" w:themeTint="FF" w:themeShade="FF"/>
+        </w:rPr>
         <w:t>Discuss plan</w:t>
       </w:r>
       <w:r>
+        <w:rPr>
+          <w:color w:val="4472C4" w:themeColor="accent1" w:themeTint="FF" w:themeShade="FF"/>
+        </w:rPr>
         <w:t>/schedule</w:t>
       </w:r>
       <w:r>
+        <w:rPr>
+          <w:color w:val="4472C4" w:themeColor="accent1" w:themeTint="FF" w:themeShade="FF"/>
+        </w:rPr>
         <w:t xml:space="preserve"> for scrum meetings</w:t>
       </w:r>
       <w:r>
+        <w:rPr>
+          <w:color w:val="4472C4" w:themeColor="accent1" w:themeTint="FF" w:themeShade="FF"/>
+        </w:rPr>
         <w:t xml:space="preserve"> and </w:t>
       </w:r>
       <w:r>
+        <w:rPr>
+          <w:color w:val="4472C4" w:themeColor="accent1" w:themeTint="FF" w:themeShade="FF"/>
+        </w:rPr>
         <w:t>general project meetings</w:t>
       </w:r>
       <w:r>
+        <w:rPr>
+          <w:color w:val="4472C4" w:themeColor="accent1" w:themeTint="FF" w:themeShade="FF"/>
+        </w:rPr>
         <w:t xml:space="preserve">. </w:t>
       </w:r>
       <w:r>
-        <w:t>UDL preference for general communication (Slack, emails, etc)</w:t>
-      </w:r>
-      <w:r>
+        <w:rPr>
+          <w:color w:val="4472C4" w:themeColor="accent1" w:themeTint="FF" w:themeShade="FF"/>
+        </w:rPr>
+        <w:t xml:space="preserve">UDL preference for general communication (Slack, emails, </w:t>
+      </w:r>
+      <w:proofErr w:type="spellStart"/>
+      <w:r>
+        <w:rPr>
+          <w:color w:val="4472C4" w:themeColor="accent1" w:themeTint="FF" w:themeShade="FF"/>
+        </w:rPr>
+        <w:t>etc</w:t>
+      </w:r>
+      <w:proofErr w:type="spellEnd"/>
+      <w:r>
+        <w:rPr>
+          <w:color w:val="4472C4" w:themeColor="accent1" w:themeTint="FF" w:themeShade="FF"/>
+        </w:rPr>
+        <w:t>)</w:t>
+      </w:r>
+      <w:r>
+        <w:rPr>
+          <w:color w:val="4472C4" w:themeColor="accent1" w:themeTint="FF" w:themeShade="FF"/>
+        </w:rPr>
         <w:t xml:space="preserve"> and file sharing.</w:t>
       </w:r>
     </w:p>
     <w:p>
       <w:pPr>
-        <w:pStyle w:val="Heading2"/>
-      </w:pPr>
+        <w:pStyle w:val="Normal"/>
+        <w:rPr>
+          <w:color w:val="auto"/>
+        </w:rPr>
+      </w:pPr>
+      <w:r>
+        <w:rPr>
+          <w:color w:val="auto"/>
+        </w:rPr>
+        <w:t xml:space="preserve">Weekly sprint meetings to be held at 1:00 pm on Thursday. Jiachen will send through the first meeting time for tomorrow. </w:t>
+      </w:r>
+      <w:r>
+        <w:rPr>
+          <w:color w:val="auto"/>
+        </w:rPr>
+        <w:t>Likely a good idea to hold a regular technical project meeting. Ibrahim is generally available via slack and may not attend meetings, Mike may or may not attend meetings depending on availability.</w:t>
+      </w:r>
     </w:p>
     <w:p>
       <w:pPr>
@@ -588,21 +938,43 @@
           <w:numId w:val="1"/>
         </w:numPr>
         <w:rPr>
-          <w:b/>
-          <w:bCs/>
-        </w:rPr>
-      </w:pPr>
-      <w:r>
-        <w:lastRenderedPageBreak/>
+          <w:b w:val="1"/>
+          <w:bCs w:val="1"/>
+        </w:rPr>
+      </w:pPr>
+      <w:r>
+        <w:rPr/>
         <w:t xml:space="preserve">Kick-off first </w:t>
       </w:r>
       <w:r>
+        <w:rPr/>
         <w:t>sprint</w:t>
+      </w:r>
+      <w:r>
+        <w:rPr/>
+        <w:t xml:space="preserve"> tomorrow</w:t>
+      </w:r>
+    </w:p>
+    <w:p>
+      <w:pPr>
+        <w:pStyle w:val="ListParagraph"/>
+        <w:numPr>
+          <w:ilvl w:val="0"/>
+          <w:numId w:val="1"/>
+        </w:numPr>
+        <w:rPr>
+          <w:b w:val="1"/>
+          <w:bCs w:val="1"/>
+        </w:rPr>
+      </w:pPr>
+      <w:r>
+        <w:rPr/>
+        <w:t>Get recommended data sources to start with from UDL</w:t>
       </w:r>
     </w:p>
     <w:sectPr>
       <w:headerReference w:type="default" r:id="rId7"/>
-      <w:pgSz w:w="12240" w:h="15840"/>
+      <w:pgSz w:w="12240" w:h="15840" w:orient="portrait"/>
       <w:pgMar w:top="1440" w:right="1440" w:bottom="1440" w:left="1440" w:header="720" w:footer="720" w:gutter="0"/>
       <w:cols w:space="720"/>
       <w:docGrid w:linePitch="360"/>
@@ -728,6 +1100,117 @@
 
 <file path=word/numbering.xml><?xml version="1.0" encoding="utf-8"?>
 <w:numbering xmlns:wpc="http://schemas.microsoft.com/office/word/2010/wordprocessingCanvas" xmlns:cx="http://schemas.microsoft.com/office/drawing/2014/chartex" xmlns:cx1="http://schemas.microsoft.com/office/drawing/2015/9/8/chartex" xmlns:cx2="http://schemas.microsoft.com/office/drawing/2015/10/21/chartex" xmlns:cx3="http://schemas.microsoft.com/office/drawing/2016/5/9/chartex" xmlns:cx4="http://schemas.microsoft.com/office/drawing/2016/5/10/chartex" xmlns:cx5="http://schemas.microsoft.com/office/drawing/2016/5/11/chartex" xmlns:cx6="http://schemas.microsoft.com/office/drawing/2016/5/12/chartex" xmlns:cx7="http://schemas.microsoft.com/office/drawing/2016/5/13/chartex" xmlns:cx8="http://schemas.microsoft.com/office/drawing/2016/5/14/chartex" xmlns:mc="http://schemas.openxmlformats.org/markup-compatibility/2006" xmlns:aink="http://schemas.microsoft.com/office/drawing/2016/ink" xmlns:am3d="http://schemas.microsoft.com/office/drawing/2017/model3d" xmlns:o="urn:schemas-microsoft-com:office:office" xmlns:r="http://schemas.openxmlformats.org/officeDocument/2006/relationships" xmlns:m="http://schemas.openxmlformats.org/officeDocument/2006/math" xmlns:v="urn:schemas-microsoft-com:vml" xmlns:wp14="http://schemas.microsoft.com/office/word/2010/wordprocessingDrawing" xmlns:wp="http://schemas.openxmlformats.org/drawingml/2006/wordprocessingDrawing" xmlns:w10="urn:schemas-microsoft-com:office:word" xmlns:w="http://schemas.openxmlformats.org/wordprocessingml/2006/main" xmlns:w14="http://schemas.microsoft.com/office/word/2010/wordml" xmlns:w15="http://schemas.microsoft.com/office/word/2012/wordml" xmlns:w16cex="http://schemas.microsoft.com/office/word/2018/wordml/cex" xmlns:w16cid="http://schemas.microsoft.com/office/word/2016/wordml/cid" xmlns:w16="http://schemas.microsoft.com/office/word/2018/wordml" xmlns:w16sdtdh="http://schemas.microsoft.com/office/word/2020/wordml/sdtdatahash" xmlns:w16se="http://schemas.microsoft.com/office/word/2015/wordml/symex" xmlns:wpg="http://schemas.microsoft.com/office/word/2010/wordprocessingGroup" xmlns:wpi="http://schemas.microsoft.com/office/word/2010/wordprocessingInk" xmlns:wne="http://schemas.microsoft.com/office/word/2006/wordml" xmlns:wps="http://schemas.microsoft.com/office/word/2010/wordprocessingShape" mc:Ignorable="w14 w15 w16se w16cid w16 w16cex w16sdtdh wp14">
+  <w:abstractNum xmlns:w="http://schemas.openxmlformats.org/wordprocessingml/2006/main" w:abstractNumId="6">
+    <w:multiLevelType xmlns:w="http://schemas.openxmlformats.org/wordprocessingml/2006/main" w:val="hybridMultilevel"/>
+    <w:lvl xmlns:w="http://schemas.openxmlformats.org/wordprocessingml/2006/main" w:ilvl="0">
+      <w:start w:val="1"/>
+      <w:numFmt w:val="bullet"/>
+      <w:lvlText w:val=""/>
+      <w:lvlJc w:val="left"/>
+      <w:pPr>
+        <w:ind w:left="720" w:hanging="360"/>
+      </w:pPr>
+      <w:rPr>
+        <w:rFonts w:hint="default" w:ascii="Symbol" w:hAnsi="Symbol"/>
+      </w:rPr>
+    </w:lvl>
+    <w:lvl xmlns:w="http://schemas.openxmlformats.org/wordprocessingml/2006/main" w:ilvl="1">
+      <w:start w:val="1"/>
+      <w:numFmt w:val="bullet"/>
+      <w:lvlText w:val="o"/>
+      <w:lvlJc w:val="left"/>
+      <w:pPr>
+        <w:ind w:left="1440" w:hanging="360"/>
+      </w:pPr>
+      <w:rPr>
+        <w:rFonts w:hint="default" w:ascii="Courier New" w:hAnsi="Courier New"/>
+      </w:rPr>
+    </w:lvl>
+    <w:lvl xmlns:w="http://schemas.openxmlformats.org/wordprocessingml/2006/main" w:ilvl="2">
+      <w:start w:val="1"/>
+      <w:numFmt w:val="bullet"/>
+      <w:lvlText w:val=""/>
+      <w:lvlJc w:val="left"/>
+      <w:pPr>
+        <w:ind w:left="2160" w:hanging="360"/>
+      </w:pPr>
+      <w:rPr>
+        <w:rFonts w:hint="default" w:ascii="Wingdings" w:hAnsi="Wingdings"/>
+      </w:rPr>
+    </w:lvl>
+    <w:lvl xmlns:w="http://schemas.openxmlformats.org/wordprocessingml/2006/main" w:ilvl="3">
+      <w:start w:val="1"/>
+      <w:numFmt w:val="bullet"/>
+      <w:lvlText w:val=""/>
+      <w:lvlJc w:val="left"/>
+      <w:pPr>
+        <w:ind w:left="2880" w:hanging="360"/>
+      </w:pPr>
+      <w:rPr>
+        <w:rFonts w:hint="default" w:ascii="Symbol" w:hAnsi="Symbol"/>
+      </w:rPr>
+    </w:lvl>
+    <w:lvl xmlns:w="http://schemas.openxmlformats.org/wordprocessingml/2006/main" w:ilvl="4">
+      <w:start w:val="1"/>
+      <w:numFmt w:val="bullet"/>
+      <w:lvlText w:val="o"/>
+      <w:lvlJc w:val="left"/>
+      <w:pPr>
+        <w:ind w:left="3600" w:hanging="360"/>
+      </w:pPr>
+      <w:rPr>
+        <w:rFonts w:hint="default" w:ascii="Courier New" w:hAnsi="Courier New"/>
+      </w:rPr>
+    </w:lvl>
+    <w:lvl xmlns:w="http://schemas.openxmlformats.org/wordprocessingml/2006/main" w:ilvl="5">
+      <w:start w:val="1"/>
+      <w:numFmt w:val="bullet"/>
+      <w:lvlText w:val=""/>
+      <w:lvlJc w:val="left"/>
+      <w:pPr>
+        <w:ind w:left="4320" w:hanging="360"/>
+      </w:pPr>
+      <w:rPr>
+        <w:rFonts w:hint="default" w:ascii="Wingdings" w:hAnsi="Wingdings"/>
+      </w:rPr>
+    </w:lvl>
+    <w:lvl xmlns:w="http://schemas.openxmlformats.org/wordprocessingml/2006/main" w:ilvl="6">
+      <w:start w:val="1"/>
+      <w:numFmt w:val="bullet"/>
+      <w:lvlText w:val=""/>
+      <w:lvlJc w:val="left"/>
+      <w:pPr>
+        <w:ind w:left="5040" w:hanging="360"/>
+      </w:pPr>
+      <w:rPr>
+        <w:rFonts w:hint="default" w:ascii="Symbol" w:hAnsi="Symbol"/>
+      </w:rPr>
+    </w:lvl>
+    <w:lvl xmlns:w="http://schemas.openxmlformats.org/wordprocessingml/2006/main" w:ilvl="7">
+      <w:start w:val="1"/>
+      <w:numFmt w:val="bullet"/>
+      <w:lvlText w:val="o"/>
+      <w:lvlJc w:val="left"/>
+      <w:pPr>
+        <w:ind w:left="5760" w:hanging="360"/>
+      </w:pPr>
+      <w:rPr>
+        <w:rFonts w:hint="default" w:ascii="Courier New" w:hAnsi="Courier New"/>
+      </w:rPr>
+    </w:lvl>
+    <w:lvl xmlns:w="http://schemas.openxmlformats.org/wordprocessingml/2006/main" w:ilvl="8">
+      <w:start w:val="1"/>
+      <w:numFmt w:val="bullet"/>
+      <w:lvlText w:val=""/>
+      <w:lvlJc w:val="left"/>
+      <w:pPr>
+        <w:ind w:left="6480" w:hanging="360"/>
+      </w:pPr>
+      <w:rPr>
+        <w:rFonts w:hint="default" w:ascii="Wingdings" w:hAnsi="Wingdings"/>
+      </w:rPr>
+    </w:lvl>
+  </w:abstractNum>
   <w:abstractNum w:abstractNumId="0" w15:restartNumberingAfterBreak="0">
     <w:nsid w:val="08C053EA"/>
     <w:multiLevelType w:val="hybridMultilevel"/>
@@ -741,7 +1224,7 @@
         <w:ind w:left="720" w:hanging="360"/>
       </w:pPr>
       <w:rPr>
-        <w:rFonts w:ascii="Symbol" w:hAnsi="Symbol" w:hint="default"/>
+        <w:rFonts w:hint="default" w:ascii="Symbol" w:hAnsi="Symbol"/>
       </w:rPr>
     </w:lvl>
     <w:lvl w:ilvl="1" w:tplc="04090003" w:tentative="1">
@@ -753,7 +1236,7 @@
         <w:ind w:left="1440" w:hanging="360"/>
       </w:pPr>
       <w:rPr>
-        <w:rFonts w:ascii="Courier New" w:hAnsi="Courier New" w:cs="Courier New" w:hint="default"/>
+        <w:rFonts w:hint="default" w:ascii="Courier New" w:hAnsi="Courier New" w:cs="Courier New"/>
       </w:rPr>
     </w:lvl>
     <w:lvl w:ilvl="2" w:tplc="04090005" w:tentative="1">
@@ -765,7 +1248,7 @@
         <w:ind w:left="2160" w:hanging="360"/>
       </w:pPr>
       <w:rPr>
-        <w:rFonts w:ascii="Wingdings" w:hAnsi="Wingdings" w:hint="default"/>
+        <w:rFonts w:hint="default" w:ascii="Wingdings" w:hAnsi="Wingdings"/>
       </w:rPr>
     </w:lvl>
     <w:lvl w:ilvl="3" w:tplc="04090001" w:tentative="1">
@@ -777,7 +1260,7 @@
         <w:ind w:left="2880" w:hanging="360"/>
       </w:pPr>
       <w:rPr>
-        <w:rFonts w:ascii="Symbol" w:hAnsi="Symbol" w:hint="default"/>
+        <w:rFonts w:hint="default" w:ascii="Symbol" w:hAnsi="Symbol"/>
       </w:rPr>
     </w:lvl>
     <w:lvl w:ilvl="4" w:tplc="04090003" w:tentative="1">
@@ -789,7 +1272,7 @@
         <w:ind w:left="3600" w:hanging="360"/>
       </w:pPr>
       <w:rPr>
-        <w:rFonts w:ascii="Courier New" w:hAnsi="Courier New" w:cs="Courier New" w:hint="default"/>
+        <w:rFonts w:hint="default" w:ascii="Courier New" w:hAnsi="Courier New" w:cs="Courier New"/>
       </w:rPr>
     </w:lvl>
     <w:lvl w:ilvl="5" w:tplc="04090005" w:tentative="1">
@@ -801,7 +1284,7 @@
         <w:ind w:left="4320" w:hanging="360"/>
       </w:pPr>
       <w:rPr>
-        <w:rFonts w:ascii="Wingdings" w:hAnsi="Wingdings" w:hint="default"/>
+        <w:rFonts w:hint="default" w:ascii="Wingdings" w:hAnsi="Wingdings"/>
       </w:rPr>
     </w:lvl>
     <w:lvl w:ilvl="6" w:tplc="04090001" w:tentative="1">
@@ -813,7 +1296,7 @@
         <w:ind w:left="5040" w:hanging="360"/>
       </w:pPr>
       <w:rPr>
-        <w:rFonts w:ascii="Symbol" w:hAnsi="Symbol" w:hint="default"/>
+        <w:rFonts w:hint="default" w:ascii="Symbol" w:hAnsi="Symbol"/>
       </w:rPr>
     </w:lvl>
     <w:lvl w:ilvl="7" w:tplc="04090003" w:tentative="1">
@@ -825,7 +1308,7 @@
         <w:ind w:left="5760" w:hanging="360"/>
       </w:pPr>
       <w:rPr>
-        <w:rFonts w:ascii="Courier New" w:hAnsi="Courier New" w:cs="Courier New" w:hint="default"/>
+        <w:rFonts w:hint="default" w:ascii="Courier New" w:hAnsi="Courier New" w:cs="Courier New"/>
       </w:rPr>
     </w:lvl>
     <w:lvl w:ilvl="8" w:tplc="04090005" w:tentative="1">
@@ -837,7 +1320,7 @@
         <w:ind w:left="6480" w:hanging="360"/>
       </w:pPr>
       <w:rPr>
-        <w:rFonts w:ascii="Wingdings" w:hAnsi="Wingdings" w:hint="default"/>
+        <w:rFonts w:hint="default" w:ascii="Wingdings" w:hAnsi="Wingdings"/>
       </w:rPr>
     </w:lvl>
   </w:abstractNum>
@@ -854,7 +1337,7 @@
         <w:ind w:left="720" w:hanging="360"/>
       </w:pPr>
       <w:rPr>
-        <w:rFonts w:ascii="Symbol" w:hAnsi="Symbol" w:hint="default"/>
+        <w:rFonts w:hint="default" w:ascii="Symbol" w:hAnsi="Symbol"/>
       </w:rPr>
     </w:lvl>
     <w:lvl w:ilvl="1" w:tplc="04090003" w:tentative="1">
@@ -866,7 +1349,7 @@
         <w:ind w:left="1440" w:hanging="360"/>
       </w:pPr>
       <w:rPr>
-        <w:rFonts w:ascii="Courier New" w:hAnsi="Courier New" w:cs="Courier New" w:hint="default"/>
+        <w:rFonts w:hint="default" w:ascii="Courier New" w:hAnsi="Courier New" w:cs="Courier New"/>
       </w:rPr>
     </w:lvl>
     <w:lvl w:ilvl="2" w:tplc="04090005" w:tentative="1">
@@ -878,7 +1361,7 @@
         <w:ind w:left="2160" w:hanging="360"/>
       </w:pPr>
       <w:rPr>
-        <w:rFonts w:ascii="Wingdings" w:hAnsi="Wingdings" w:hint="default"/>
+        <w:rFonts w:hint="default" w:ascii="Wingdings" w:hAnsi="Wingdings"/>
       </w:rPr>
     </w:lvl>
     <w:lvl w:ilvl="3" w:tplc="04090001" w:tentative="1">
@@ -890,7 +1373,7 @@
         <w:ind w:left="2880" w:hanging="360"/>
       </w:pPr>
       <w:rPr>
-        <w:rFonts w:ascii="Symbol" w:hAnsi="Symbol" w:hint="default"/>
+        <w:rFonts w:hint="default" w:ascii="Symbol" w:hAnsi="Symbol"/>
       </w:rPr>
     </w:lvl>
     <w:lvl w:ilvl="4" w:tplc="04090003" w:tentative="1">
@@ -902,7 +1385,7 @@
         <w:ind w:left="3600" w:hanging="360"/>
       </w:pPr>
       <w:rPr>
-        <w:rFonts w:ascii="Courier New" w:hAnsi="Courier New" w:cs="Courier New" w:hint="default"/>
+        <w:rFonts w:hint="default" w:ascii="Courier New" w:hAnsi="Courier New" w:cs="Courier New"/>
       </w:rPr>
     </w:lvl>
     <w:lvl w:ilvl="5" w:tplc="04090005" w:tentative="1">
@@ -914,7 +1397,7 @@
         <w:ind w:left="4320" w:hanging="360"/>
       </w:pPr>
       <w:rPr>
-        <w:rFonts w:ascii="Wingdings" w:hAnsi="Wingdings" w:hint="default"/>
+        <w:rFonts w:hint="default" w:ascii="Wingdings" w:hAnsi="Wingdings"/>
       </w:rPr>
     </w:lvl>
     <w:lvl w:ilvl="6" w:tplc="04090001" w:tentative="1">
@@ -926,7 +1409,7 @@
         <w:ind w:left="5040" w:hanging="360"/>
       </w:pPr>
       <w:rPr>
-        <w:rFonts w:ascii="Symbol" w:hAnsi="Symbol" w:hint="default"/>
+        <w:rFonts w:hint="default" w:ascii="Symbol" w:hAnsi="Symbol"/>
       </w:rPr>
     </w:lvl>
     <w:lvl w:ilvl="7" w:tplc="04090003" w:tentative="1">
@@ -938,7 +1421,7 @@
         <w:ind w:left="5760" w:hanging="360"/>
       </w:pPr>
       <w:rPr>
-        <w:rFonts w:ascii="Courier New" w:hAnsi="Courier New" w:cs="Courier New" w:hint="default"/>
+        <w:rFonts w:hint="default" w:ascii="Courier New" w:hAnsi="Courier New" w:cs="Courier New"/>
       </w:rPr>
     </w:lvl>
     <w:lvl w:ilvl="8" w:tplc="04090005" w:tentative="1">
@@ -950,7 +1433,7 @@
         <w:ind w:left="6480" w:hanging="360"/>
       </w:pPr>
       <w:rPr>
-        <w:rFonts w:ascii="Wingdings" w:hAnsi="Wingdings" w:hint="default"/>
+        <w:rFonts w:hint="default" w:ascii="Wingdings" w:hAnsi="Wingdings"/>
       </w:rPr>
     </w:lvl>
   </w:abstractNum>
@@ -967,7 +1450,7 @@
         <w:ind w:left="720" w:hanging="360"/>
       </w:pPr>
       <w:rPr>
-        <w:rFonts w:ascii="Symbol" w:hAnsi="Symbol" w:hint="default"/>
+        <w:rFonts w:hint="default" w:ascii="Symbol" w:hAnsi="Symbol"/>
       </w:rPr>
     </w:lvl>
     <w:lvl w:ilvl="1" w:tplc="04090003" w:tentative="1">
@@ -979,7 +1462,7 @@
         <w:ind w:left="1440" w:hanging="360"/>
       </w:pPr>
       <w:rPr>
-        <w:rFonts w:ascii="Courier New" w:hAnsi="Courier New" w:cs="Courier New" w:hint="default"/>
+        <w:rFonts w:hint="default" w:ascii="Courier New" w:hAnsi="Courier New" w:cs="Courier New"/>
       </w:rPr>
     </w:lvl>
     <w:lvl w:ilvl="2" w:tplc="04090005" w:tentative="1">
@@ -991,7 +1474,7 @@
         <w:ind w:left="2160" w:hanging="360"/>
       </w:pPr>
       <w:rPr>
-        <w:rFonts w:ascii="Wingdings" w:hAnsi="Wingdings" w:hint="default"/>
+        <w:rFonts w:hint="default" w:ascii="Wingdings" w:hAnsi="Wingdings"/>
       </w:rPr>
     </w:lvl>
     <w:lvl w:ilvl="3" w:tplc="04090001" w:tentative="1">
@@ -1003,7 +1486,7 @@
         <w:ind w:left="2880" w:hanging="360"/>
       </w:pPr>
       <w:rPr>
-        <w:rFonts w:ascii="Symbol" w:hAnsi="Symbol" w:hint="default"/>
+        <w:rFonts w:hint="default" w:ascii="Symbol" w:hAnsi="Symbol"/>
       </w:rPr>
     </w:lvl>
     <w:lvl w:ilvl="4" w:tplc="04090003" w:tentative="1">
@@ -1015,7 +1498,7 @@
         <w:ind w:left="3600" w:hanging="360"/>
       </w:pPr>
       <w:rPr>
-        <w:rFonts w:ascii="Courier New" w:hAnsi="Courier New" w:cs="Courier New" w:hint="default"/>
+        <w:rFonts w:hint="default" w:ascii="Courier New" w:hAnsi="Courier New" w:cs="Courier New"/>
       </w:rPr>
     </w:lvl>
     <w:lvl w:ilvl="5" w:tplc="04090005" w:tentative="1">
@@ -1027,7 +1510,7 @@
         <w:ind w:left="4320" w:hanging="360"/>
       </w:pPr>
       <w:rPr>
-        <w:rFonts w:ascii="Wingdings" w:hAnsi="Wingdings" w:hint="default"/>
+        <w:rFonts w:hint="default" w:ascii="Wingdings" w:hAnsi="Wingdings"/>
       </w:rPr>
     </w:lvl>
     <w:lvl w:ilvl="6" w:tplc="04090001" w:tentative="1">
@@ -1039,7 +1522,7 @@
         <w:ind w:left="5040" w:hanging="360"/>
       </w:pPr>
       <w:rPr>
-        <w:rFonts w:ascii="Symbol" w:hAnsi="Symbol" w:hint="default"/>
+        <w:rFonts w:hint="default" w:ascii="Symbol" w:hAnsi="Symbol"/>
       </w:rPr>
     </w:lvl>
     <w:lvl w:ilvl="7" w:tplc="04090003" w:tentative="1">
@@ -1051,7 +1534,7 @@
         <w:ind w:left="5760" w:hanging="360"/>
       </w:pPr>
       <w:rPr>
-        <w:rFonts w:ascii="Courier New" w:hAnsi="Courier New" w:cs="Courier New" w:hint="default"/>
+        <w:rFonts w:hint="default" w:ascii="Courier New" w:hAnsi="Courier New" w:cs="Courier New"/>
       </w:rPr>
     </w:lvl>
     <w:lvl w:ilvl="8" w:tplc="04090005" w:tentative="1">
@@ -1063,7 +1546,7 @@
         <w:ind w:left="6480" w:hanging="360"/>
       </w:pPr>
       <w:rPr>
-        <w:rFonts w:ascii="Wingdings" w:hAnsi="Wingdings" w:hint="default"/>
+        <w:rFonts w:hint="default" w:ascii="Wingdings" w:hAnsi="Wingdings"/>
       </w:rPr>
     </w:lvl>
   </w:abstractNum>
@@ -1169,7 +1652,7 @@
         <w:ind w:left="720" w:hanging="360"/>
       </w:pPr>
       <w:rPr>
-        <w:rFonts w:ascii="Symbol" w:hAnsi="Symbol" w:hint="default"/>
+        <w:rFonts w:hint="default" w:ascii="Symbol" w:hAnsi="Symbol"/>
       </w:rPr>
     </w:lvl>
     <w:lvl w:ilvl="1" w:tplc="04090003">
@@ -1181,7 +1664,7 @@
         <w:ind w:left="1440" w:hanging="360"/>
       </w:pPr>
       <w:rPr>
-        <w:rFonts w:ascii="Courier New" w:hAnsi="Courier New" w:cs="Courier New" w:hint="default"/>
+        <w:rFonts w:hint="default" w:ascii="Courier New" w:hAnsi="Courier New" w:cs="Courier New"/>
       </w:rPr>
     </w:lvl>
     <w:lvl w:ilvl="2" w:tplc="04090005" w:tentative="1">
@@ -1193,7 +1676,7 @@
         <w:ind w:left="2160" w:hanging="360"/>
       </w:pPr>
       <w:rPr>
-        <w:rFonts w:ascii="Wingdings" w:hAnsi="Wingdings" w:hint="default"/>
+        <w:rFonts w:hint="default" w:ascii="Wingdings" w:hAnsi="Wingdings"/>
       </w:rPr>
     </w:lvl>
     <w:lvl w:ilvl="3" w:tplc="04090001" w:tentative="1">
@@ -1205,7 +1688,7 @@
         <w:ind w:left="2880" w:hanging="360"/>
       </w:pPr>
       <w:rPr>
-        <w:rFonts w:ascii="Symbol" w:hAnsi="Symbol" w:hint="default"/>
+        <w:rFonts w:hint="default" w:ascii="Symbol" w:hAnsi="Symbol"/>
       </w:rPr>
     </w:lvl>
     <w:lvl w:ilvl="4" w:tplc="04090003" w:tentative="1">
@@ -1217,7 +1700,7 @@
         <w:ind w:left="3600" w:hanging="360"/>
       </w:pPr>
       <w:rPr>
-        <w:rFonts w:ascii="Courier New" w:hAnsi="Courier New" w:cs="Courier New" w:hint="default"/>
+        <w:rFonts w:hint="default" w:ascii="Courier New" w:hAnsi="Courier New" w:cs="Courier New"/>
       </w:rPr>
     </w:lvl>
     <w:lvl w:ilvl="5" w:tplc="04090005" w:tentative="1">
@@ -1229,7 +1712,7 @@
         <w:ind w:left="4320" w:hanging="360"/>
       </w:pPr>
       <w:rPr>
-        <w:rFonts w:ascii="Wingdings" w:hAnsi="Wingdings" w:hint="default"/>
+        <w:rFonts w:hint="default" w:ascii="Wingdings" w:hAnsi="Wingdings"/>
       </w:rPr>
     </w:lvl>
     <w:lvl w:ilvl="6" w:tplc="04090001" w:tentative="1">
@@ -1241,7 +1724,7 @@
         <w:ind w:left="5040" w:hanging="360"/>
       </w:pPr>
       <w:rPr>
-        <w:rFonts w:ascii="Symbol" w:hAnsi="Symbol" w:hint="default"/>
+        <w:rFonts w:hint="default" w:ascii="Symbol" w:hAnsi="Symbol"/>
       </w:rPr>
     </w:lvl>
     <w:lvl w:ilvl="7" w:tplc="04090003" w:tentative="1">
@@ -1253,7 +1736,7 @@
         <w:ind w:left="5760" w:hanging="360"/>
       </w:pPr>
       <w:rPr>
-        <w:rFonts w:ascii="Courier New" w:hAnsi="Courier New" w:cs="Courier New" w:hint="default"/>
+        <w:rFonts w:hint="default" w:ascii="Courier New" w:hAnsi="Courier New" w:cs="Courier New"/>
       </w:rPr>
     </w:lvl>
     <w:lvl w:ilvl="8" w:tplc="04090005" w:tentative="1">
@@ -1265,7 +1748,7 @@
         <w:ind w:left="6480" w:hanging="360"/>
       </w:pPr>
       <w:rPr>
-        <w:rFonts w:ascii="Wingdings" w:hAnsi="Wingdings" w:hint="default"/>
+        <w:rFonts w:hint="default" w:ascii="Wingdings" w:hAnsi="Wingdings"/>
       </w:rPr>
     </w:lvl>
   </w:abstractNum>
@@ -1358,6 +1841,9 @@
       </w:pPr>
     </w:lvl>
   </w:abstractNum>
+  <w:num w:numId="7">
+    <w:abstractNumId w:val="6"/>
+  </w:num>
   <w:num w:numId="1">
     <w:abstractNumId w:val="0"/>
   </w:num>
@@ -1384,7 +1870,7 @@
   <w:docDefaults>
     <w:rPrDefault>
       <w:rPr>
-        <w:rFonts w:asciiTheme="minorHAnsi" w:eastAsiaTheme="minorHAnsi" w:hAnsiTheme="minorHAnsi" w:cstheme="minorBidi"/>
+        <w:rFonts w:asciiTheme="minorHAnsi" w:hAnsiTheme="minorHAnsi" w:eastAsiaTheme="minorHAnsi" w:cstheme="minorBidi"/>
         <w:sz w:val="22"/>
         <w:szCs w:val="22"/>
         <w:lang w:val="en-US" w:eastAsia="en-US" w:bidi="ar-SA"/>
@@ -1399,14 +1885,14 @@
   <w:latentStyles w:defLockedState="0" w:defUIPriority="99" w:defSemiHidden="0" w:defUnhideWhenUsed="0" w:defQFormat="0" w:count="376">
     <w:lsdException w:name="Normal" w:uiPriority="0" w:qFormat="1"/>
     <w:lsdException w:name="heading 1" w:uiPriority="9" w:qFormat="1"/>
-    <w:lsdException w:name="heading 2" w:semiHidden="1" w:uiPriority="9" w:unhideWhenUsed="1" w:qFormat="1"/>
-    <w:lsdException w:name="heading 3" w:semiHidden="1" w:uiPriority="9" w:unhideWhenUsed="1" w:qFormat="1"/>
-    <w:lsdException w:name="heading 4" w:semiHidden="1" w:uiPriority="9" w:unhideWhenUsed="1" w:qFormat="1"/>
-    <w:lsdException w:name="heading 5" w:semiHidden="1" w:uiPriority="9" w:unhideWhenUsed="1" w:qFormat="1"/>
-    <w:lsdException w:name="heading 6" w:semiHidden="1" w:uiPriority="9" w:unhideWhenUsed="1" w:qFormat="1"/>
-    <w:lsdException w:name="heading 7" w:semiHidden="1" w:uiPriority="9" w:unhideWhenUsed="1" w:qFormat="1"/>
-    <w:lsdException w:name="heading 8" w:semiHidden="1" w:uiPriority="9" w:unhideWhenUsed="1" w:qFormat="1"/>
-    <w:lsdException w:name="heading 9" w:semiHidden="1" w:uiPriority="9" w:unhideWhenUsed="1" w:qFormat="1"/>
+    <w:lsdException w:name="heading 2" w:uiPriority="9" w:semiHidden="1" w:unhideWhenUsed="1" w:qFormat="1"/>
+    <w:lsdException w:name="heading 3" w:uiPriority="9" w:semiHidden="1" w:unhideWhenUsed="1" w:qFormat="1"/>
+    <w:lsdException w:name="heading 4" w:uiPriority="9" w:semiHidden="1" w:unhideWhenUsed="1" w:qFormat="1"/>
+    <w:lsdException w:name="heading 5" w:uiPriority="9" w:semiHidden="1" w:unhideWhenUsed="1" w:qFormat="1"/>
+    <w:lsdException w:name="heading 6" w:uiPriority="9" w:semiHidden="1" w:unhideWhenUsed="1" w:qFormat="1"/>
+    <w:lsdException w:name="heading 7" w:uiPriority="9" w:semiHidden="1" w:unhideWhenUsed="1" w:qFormat="1"/>
+    <w:lsdException w:name="heading 8" w:uiPriority="9" w:semiHidden="1" w:unhideWhenUsed="1" w:qFormat="1"/>
+    <w:lsdException w:name="heading 9" w:uiPriority="9" w:semiHidden="1" w:unhideWhenUsed="1" w:qFormat="1"/>
     <w:lsdException w:name="index 1" w:semiHidden="1" w:unhideWhenUsed="1"/>
     <w:lsdException w:name="index 2" w:semiHidden="1" w:unhideWhenUsed="1"/>
     <w:lsdException w:name="index 3" w:semiHidden="1" w:unhideWhenUsed="1"/>
@@ -1416,22 +1902,22 @@
     <w:lsdException w:name="index 7" w:semiHidden="1" w:unhideWhenUsed="1"/>
     <w:lsdException w:name="index 8" w:semiHidden="1" w:unhideWhenUsed="1"/>
     <w:lsdException w:name="index 9" w:semiHidden="1" w:unhideWhenUsed="1"/>
-    <w:lsdException w:name="toc 1" w:semiHidden="1" w:uiPriority="39" w:unhideWhenUsed="1"/>
-    <w:lsdException w:name="toc 2" w:semiHidden="1" w:uiPriority="39" w:unhideWhenUsed="1"/>
-    <w:lsdException w:name="toc 3" w:semiHidden="1" w:uiPriority="39" w:unhideWhenUsed="1"/>
-    <w:lsdException w:name="toc 4" w:semiHidden="1" w:uiPriority="39" w:unhideWhenUsed="1"/>
-    <w:lsdException w:name="toc 5" w:semiHidden="1" w:uiPriority="39" w:unhideWhenUsed="1"/>
-    <w:lsdException w:name="toc 6" w:semiHidden="1" w:uiPriority="39" w:unhideWhenUsed="1"/>
-    <w:lsdException w:name="toc 7" w:semiHidden="1" w:uiPriority="39" w:unhideWhenUsed="1"/>
-    <w:lsdException w:name="toc 8" w:semiHidden="1" w:uiPriority="39" w:unhideWhenUsed="1"/>
-    <w:lsdException w:name="toc 9" w:semiHidden="1" w:uiPriority="39" w:unhideWhenUsed="1"/>
+    <w:lsdException w:name="toc 1" w:uiPriority="39" w:semiHidden="1" w:unhideWhenUsed="1"/>
+    <w:lsdException w:name="toc 2" w:uiPriority="39" w:semiHidden="1" w:unhideWhenUsed="1"/>
+    <w:lsdException w:name="toc 3" w:uiPriority="39" w:semiHidden="1" w:unhideWhenUsed="1"/>
+    <w:lsdException w:name="toc 4" w:uiPriority="39" w:semiHidden="1" w:unhideWhenUsed="1"/>
+    <w:lsdException w:name="toc 5" w:uiPriority="39" w:semiHidden="1" w:unhideWhenUsed="1"/>
+    <w:lsdException w:name="toc 6" w:uiPriority="39" w:semiHidden="1" w:unhideWhenUsed="1"/>
+    <w:lsdException w:name="toc 7" w:uiPriority="39" w:semiHidden="1" w:unhideWhenUsed="1"/>
+    <w:lsdException w:name="toc 8" w:uiPriority="39" w:semiHidden="1" w:unhideWhenUsed="1"/>
+    <w:lsdException w:name="toc 9" w:uiPriority="39" w:semiHidden="1" w:unhideWhenUsed="1"/>
     <w:lsdException w:name="Normal Indent" w:semiHidden="1" w:unhideWhenUsed="1"/>
     <w:lsdException w:name="footnote text" w:semiHidden="1" w:unhideWhenUsed="1"/>
     <w:lsdException w:name="annotation text" w:semiHidden="1" w:unhideWhenUsed="1"/>
     <w:lsdException w:name="header" w:semiHidden="1" w:unhideWhenUsed="1"/>
     <w:lsdException w:name="footer" w:semiHidden="1" w:unhideWhenUsed="1"/>
     <w:lsdException w:name="index heading" w:semiHidden="1" w:unhideWhenUsed="1"/>
-    <w:lsdException w:name="caption" w:semiHidden="1" w:uiPriority="35" w:unhideWhenUsed="1" w:qFormat="1"/>
+    <w:lsdException w:name="caption" w:uiPriority="35" w:semiHidden="1" w:unhideWhenUsed="1" w:qFormat="1"/>
     <w:lsdException w:name="table of figures" w:semiHidden="1" w:unhideWhenUsed="1"/>
     <w:lsdException w:name="envelope address" w:semiHidden="1" w:unhideWhenUsed="1"/>
     <w:lsdException w:name="envelope return" w:semiHidden="1" w:unhideWhenUsed="1"/>
@@ -1462,7 +1948,7 @@
     <w:lsdException w:name="Title" w:uiPriority="10" w:qFormat="1"/>
     <w:lsdException w:name="Closing" w:semiHidden="1" w:unhideWhenUsed="1"/>
     <w:lsdException w:name="Signature" w:semiHidden="1" w:unhideWhenUsed="1"/>
-    <w:lsdException w:name="Default Paragraph Font" w:semiHidden="1" w:uiPriority="1" w:unhideWhenUsed="1"/>
+    <w:lsdException w:name="Default Paragraph Font" w:uiPriority="1" w:semiHidden="1" w:unhideWhenUsed="1"/>
     <w:lsdException w:name="Body Text" w:semiHidden="1" w:unhideWhenUsed="1"/>
     <w:lsdException w:name="Body Text Indent" w:semiHidden="1" w:unhideWhenUsed="1"/>
     <w:lsdException w:name="List Continue" w:semiHidden="1" w:unhideWhenUsed="1"/>
@@ -1662,8 +2148,8 @@
     <w:lsdException w:name="Subtle Reference" w:uiPriority="31" w:qFormat="1"/>
     <w:lsdException w:name="Intense Reference" w:uiPriority="32" w:qFormat="1"/>
     <w:lsdException w:name="Book Title" w:uiPriority="33" w:qFormat="1"/>
-    <w:lsdException w:name="Bibliography" w:semiHidden="1" w:uiPriority="37" w:unhideWhenUsed="1"/>
-    <w:lsdException w:name="TOC Heading" w:semiHidden="1" w:uiPriority="39" w:unhideWhenUsed="1" w:qFormat="1"/>
+    <w:lsdException w:name="Bibliography" w:uiPriority="37" w:semiHidden="1" w:unhideWhenUsed="1"/>
+    <w:lsdException w:name="TOC Heading" w:uiPriority="39" w:semiHidden="1" w:unhideWhenUsed="1" w:qFormat="1"/>
     <w:lsdException w:name="Plain Table 1" w:uiPriority="41"/>
     <w:lsdException w:name="Plain Table 2" w:uiPriority="42"/>
     <w:lsdException w:name="Plain Table 3" w:uiPriority="43"/>
@@ -1774,7 +2260,7 @@
     <w:lsdException w:name="Unresolved Mention" w:semiHidden="1" w:unhideWhenUsed="1"/>
     <w:lsdException w:name="Smart Link" w:semiHidden="1" w:unhideWhenUsed="1"/>
   </w:latentStyles>
-  <w:style w:type="paragraph" w:default="1" w:styleId="Normal">
+  <w:style w:type="paragraph" w:styleId="Normal" w:default="1">
     <w:name w:val="Normal"/>
     <w:qFormat/>
   </w:style>
@@ -1794,19 +2280,19 @@
       <w:outlineLvl w:val="1"/>
     </w:pPr>
     <w:rPr>
-      <w:rFonts w:asciiTheme="majorHAnsi" w:eastAsiaTheme="majorEastAsia" w:hAnsiTheme="majorHAnsi" w:cstheme="majorBidi"/>
+      <w:rFonts w:asciiTheme="majorHAnsi" w:hAnsiTheme="majorHAnsi" w:eastAsiaTheme="majorEastAsia" w:cstheme="majorBidi"/>
       <w:color w:val="2F5496" w:themeColor="accent1" w:themeShade="BF"/>
       <w:sz w:val="26"/>
       <w:szCs w:val="26"/>
     </w:rPr>
   </w:style>
-  <w:style w:type="character" w:default="1" w:styleId="DefaultParagraphFont">
+  <w:style w:type="character" w:styleId="DefaultParagraphFont" w:default="1">
     <w:name w:val="Default Paragraph Font"/>
     <w:uiPriority w:val="1"/>
     <w:semiHidden/>
     <w:unhideWhenUsed/>
   </w:style>
-  <w:style w:type="table" w:default="1" w:styleId="TableNormal">
+  <w:style w:type="table" w:styleId="TableNormal" w:default="1">
     <w:name w:val="Normal Table"/>
     <w:uiPriority w:val="99"/>
     <w:semiHidden/>
@@ -1821,7 +2307,7 @@
       </w:tblCellMar>
     </w:tblPr>
   </w:style>
-  <w:style w:type="numbering" w:default="1" w:styleId="NoList">
+  <w:style w:type="numbering" w:styleId="NoList" w:default="1">
     <w:name w:val="No List"/>
     <w:uiPriority w:val="99"/>
     <w:semiHidden/>
@@ -1853,7 +2339,7 @@
       <w:spacing w:after="0" w:line="240" w:lineRule="auto"/>
     </w:pPr>
   </w:style>
-  <w:style w:type="character" w:customStyle="1" w:styleId="HeaderChar">
+  <w:style w:type="character" w:styleId="HeaderChar" w:customStyle="1">
     <w:name w:val="Header Char"/>
     <w:basedOn w:val="DefaultParagraphFont"/>
     <w:link w:val="Header"/>
@@ -1875,21 +2361,21 @@
       <w:spacing w:after="0" w:line="240" w:lineRule="auto"/>
     </w:pPr>
   </w:style>
-  <w:style w:type="character" w:customStyle="1" w:styleId="FooterChar">
+  <w:style w:type="character" w:styleId="FooterChar" w:customStyle="1">
     <w:name w:val="Footer Char"/>
     <w:basedOn w:val="DefaultParagraphFont"/>
     <w:link w:val="Footer"/>
     <w:uiPriority w:val="99"/>
     <w:rsid w:val="00B35F3C"/>
   </w:style>
-  <w:style w:type="character" w:customStyle="1" w:styleId="Heading2Char">
+  <w:style w:type="character" w:styleId="Heading2Char" w:customStyle="1">
     <w:name w:val="Heading 2 Char"/>
     <w:basedOn w:val="DefaultParagraphFont"/>
     <w:link w:val="Heading2"/>
     <w:uiPriority w:val="9"/>
     <w:rsid w:val="00B35F3C"/>
     <w:rPr>
-      <w:rFonts w:asciiTheme="majorHAnsi" w:eastAsiaTheme="majorEastAsia" w:hAnsiTheme="majorHAnsi" w:cstheme="majorBidi"/>
+      <w:rFonts w:asciiTheme="majorHAnsi" w:hAnsiTheme="majorHAnsi" w:eastAsiaTheme="majorEastAsia" w:cstheme="majorBidi"/>
       <w:color w:val="2F5496" w:themeColor="accent1" w:themeShade="BF"/>
       <w:sz w:val="26"/>
       <w:szCs w:val="26"/>

</xml_diff>